<commit_message>
cambios con el nuevo EI
</commit_message>
<xml_diff>
--- a/EI con de prima.docx
+++ b/EI con de prima.docx
@@ -1,6 +1,6 @@
 
 <file path=word/document.xml><?xml version="1.0" encoding="utf-8"?>
-<w:document xmlns:wpc="http://schemas.microsoft.com/office/word/2010/wordprocessingCanvas" xmlns:cx="http://schemas.microsoft.com/office/drawing/2014/chartex" xmlns:cx1="http://schemas.microsoft.com/office/drawing/2015/9/8/chartex" xmlns:cx2="http://schemas.microsoft.com/office/drawing/2015/10/21/chartex" xmlns:cx3="http://schemas.microsoft.com/office/drawing/2016/5/9/chartex" xmlns:cx4="http://schemas.microsoft.com/office/drawing/2016/5/10/chartex" xmlns:cx5="http://schemas.microsoft.com/office/drawing/2016/5/11/chartex" xmlns:cx6="http://schemas.microsoft.com/office/drawing/2016/5/12/chartex" xmlns:cx7="http://schemas.microsoft.com/office/drawing/2016/5/13/chartex" xmlns:cx8="http://schemas.microsoft.com/office/drawing/2016/5/14/chartex" xmlns:mc="http://schemas.openxmlformats.org/markup-compatibility/2006" xmlns:aink="http://schemas.microsoft.com/office/drawing/2016/ink" xmlns:am3d="http://schemas.microsoft.com/office/drawing/2017/model3d" xmlns:o="urn:schemas-microsoft-com:office:office" xmlns:oel="http://schemas.microsoft.com/office/2019/extlst" xmlns:r="http://schemas.openxmlformats.org/officeDocument/2006/relationships" xmlns:m="http://schemas.openxmlformats.org/officeDocument/2006/math" xmlns:v="urn:schemas-microsoft-com:vml" xmlns:wp14="http://schemas.microsoft.com/office/word/2010/wordprocessingDrawing" xmlns:wp="http://schemas.openxmlformats.org/drawingml/2006/wordprocessingDrawing" xmlns:w10="urn:schemas-microsoft-com:office:word" xmlns:w="http://schemas.openxmlformats.org/wordprocessingml/2006/main" xmlns:w14="http://schemas.microsoft.com/office/word/2010/wordml" xmlns:w15="http://schemas.microsoft.com/office/word/2012/wordml" xmlns:w16cex="http://schemas.microsoft.com/office/word/2018/wordml/cex" xmlns:w16cid="http://schemas.microsoft.com/office/word/2016/wordml/cid" xmlns:w16="http://schemas.microsoft.com/office/word/2018/wordml" xmlns:w16sdtdh="http://schemas.microsoft.com/office/word/2020/wordml/sdtdatahash" xmlns:w16se="http://schemas.microsoft.com/office/word/2015/wordml/symex" xmlns:wpg="http://schemas.microsoft.com/office/word/2010/wordprocessingGroup" xmlns:wpi="http://schemas.microsoft.com/office/word/2010/wordprocessingInk" xmlns:wne="http://schemas.microsoft.com/office/word/2006/wordml" xmlns:wps="http://schemas.microsoft.com/office/word/2010/wordprocessingShape" mc:Ignorable="w14 w15 w16se w16cid w16 w16cex w16sdtdh wp14">
+<w:document xmlns:wpc="http://schemas.microsoft.com/office/word/2010/wordprocessingCanvas" xmlns:cx="http://schemas.microsoft.com/office/drawing/2014/chartex" xmlns:cx1="http://schemas.microsoft.com/office/drawing/2015/9/8/chartex" xmlns:cx2="http://schemas.microsoft.com/office/drawing/2015/10/21/chartex" xmlns:cx3="http://schemas.microsoft.com/office/drawing/2016/5/9/chartex" xmlns:cx4="http://schemas.microsoft.com/office/drawing/2016/5/10/chartex" xmlns:cx5="http://schemas.microsoft.com/office/drawing/2016/5/11/chartex" xmlns:cx6="http://schemas.microsoft.com/office/drawing/2016/5/12/chartex" xmlns:cx7="http://schemas.microsoft.com/office/drawing/2016/5/13/chartex" xmlns:cx8="http://schemas.microsoft.com/office/drawing/2016/5/14/chartex" xmlns:mc="http://schemas.openxmlformats.org/markup-compatibility/2006" xmlns:aink="http://schemas.microsoft.com/office/drawing/2016/ink" xmlns:am3d="http://schemas.microsoft.com/office/drawing/2017/model3d" xmlns:o="urn:schemas-microsoft-com:office:office" xmlns:oel="http://schemas.microsoft.com/office/2019/extlst" xmlns:r="http://schemas.openxmlformats.org/officeDocument/2006/relationships" xmlns:m="http://schemas.openxmlformats.org/officeDocument/2006/math" xmlns:v="urn:schemas-microsoft-com:vml" xmlns:wp14="http://schemas.microsoft.com/office/word/2010/wordprocessingDrawing" xmlns:wp="http://schemas.openxmlformats.org/drawingml/2006/wordprocessingDrawing" xmlns:w10="urn:schemas-microsoft-com:office:word" xmlns:w="http://schemas.openxmlformats.org/wordprocessingml/2006/main" xmlns:w14="http://schemas.microsoft.com/office/word/2010/wordml" xmlns:w15="http://schemas.microsoft.com/office/word/2012/wordml" xmlns:w16cex="http://schemas.microsoft.com/office/word/2018/wordml/cex" xmlns:w16cid="http://schemas.microsoft.com/office/word/2016/wordml/cid" xmlns:w16="http://schemas.microsoft.com/office/word/2018/wordml" xmlns:w16du="http://schemas.microsoft.com/office/word/2023/wordml/word16du" xmlns:w16sdtdh="http://schemas.microsoft.com/office/word/2020/wordml/sdtdatahash" xmlns:w16se="http://schemas.microsoft.com/office/word/2015/wordml/symex" xmlns:wpg="http://schemas.microsoft.com/office/word/2010/wordprocessingGroup" xmlns:wpi="http://schemas.microsoft.com/office/word/2010/wordprocessingInk" xmlns:wne="http://schemas.microsoft.com/office/word/2006/wordml" xmlns:wps="http://schemas.microsoft.com/office/word/2010/wordprocessingShape" mc:Ignorable="w14 w15 w16se w16cid w16 w16cex w16sdtdh wp14">
   <w:body>
     <w:p>
       <w:r>
@@ -23,8 +23,11 @@
     </w:p>
     <w:p>
       <w:r>
+        <w:rPr>
+          <w:noProof/>
+        </w:rPr>
         <w:drawing>
-          <wp:inline distT="0" distB="0" distL="0" distR="0" wp14:anchorId="4A095BE7" wp14:editId="115E8D00">
+          <wp:inline distT="0" distB="0" distL="0" distR="0" wp14:anchorId="31BB65CC" wp14:editId="7D3D09C3">
             <wp:extent cx="4320914" cy="1546994"/>
             <wp:effectExtent l="0" t="0" r="3810" b="0"/>
             <wp:docPr id="1014957062" name="Imagen 1" descr="Texto&#10;&#10;Descripción generada automáticamente"/>
@@ -61,16 +64,365 @@
       </w:r>
     </w:p>
     <w:p/>
+    <w:p>
+      <w:r>
+        <w:t>DÉCADA</w:t>
+      </w:r>
+    </w:p>
+    <w:p>
+      <w:r>
+        <w:rPr>
+          <w:noProof/>
+        </w:rPr>
+        <w:drawing>
+          <wp:inline distT="0" distB="0" distL="0" distR="0" wp14:anchorId="7C901526" wp14:editId="6B880C9E">
+            <wp:extent cx="4431896" cy="2446020"/>
+            <wp:effectExtent l="0" t="0" r="6985" b="0"/>
+            <wp:docPr id="1345177304" name="Imagen 2"/>
+            <wp:cNvGraphicFramePr>
+              <a:graphicFrameLocks xmlns:a="http://schemas.openxmlformats.org/drawingml/2006/main" noChangeAspect="1"/>
+            </wp:cNvGraphicFramePr>
+            <a:graphic xmlns:a="http://schemas.openxmlformats.org/drawingml/2006/main">
+              <a:graphicData uri="http://schemas.openxmlformats.org/drawingml/2006/picture">
+                <pic:pic xmlns:pic="http://schemas.openxmlformats.org/drawingml/2006/picture">
+                  <pic:nvPicPr>
+                    <pic:cNvPr id="0" name="Picture 2"/>
+                    <pic:cNvPicPr>
+                      <a:picLocks noChangeAspect="1" noChangeArrowheads="1"/>
+                    </pic:cNvPicPr>
+                  </pic:nvPicPr>
+                  <pic:blipFill>
+                    <a:blip r:embed="rId5" cstate="print">
+                      <a:extLst>
+                        <a:ext uri="{28A0092B-C50C-407E-A947-70E740481C1C}">
+                          <a14:useLocalDpi xmlns:a14="http://schemas.microsoft.com/office/drawing/2010/main" val="0"/>
+                        </a:ext>
+                      </a:extLst>
+                    </a:blip>
+                    <a:srcRect/>
+                    <a:stretch>
+                      <a:fillRect/>
+                    </a:stretch>
+                  </pic:blipFill>
+                  <pic:spPr bwMode="auto">
+                    <a:xfrm>
+                      <a:off x="0" y="0"/>
+                      <a:ext cx="4447418" cy="2454587"/>
+                    </a:xfrm>
+                    <a:prstGeom prst="rect">
+                      <a:avLst/>
+                    </a:prstGeom>
+                    <a:noFill/>
+                  </pic:spPr>
+                </pic:pic>
+              </a:graphicData>
+            </a:graphic>
+          </wp:inline>
+        </w:drawing>
+      </w:r>
+    </w:p>
+    <w:p>
+      <w:r>
+        <w:t xml:space="preserve"> VALENCIA</w:t>
+      </w:r>
+    </w:p>
+    <w:p>
+      <w:r>
+        <w:rPr>
+          <w:noProof/>
+        </w:rPr>
+        <w:drawing>
+          <wp:inline distT="0" distB="0" distL="0" distR="0" wp14:anchorId="022DD577" wp14:editId="26AA7FAE">
+            <wp:extent cx="4390477" cy="2423160"/>
+            <wp:effectExtent l="0" t="0" r="0" b="0"/>
+            <wp:docPr id="1815765220" name="Imagen 4"/>
+            <wp:cNvGraphicFramePr>
+              <a:graphicFrameLocks xmlns:a="http://schemas.openxmlformats.org/drawingml/2006/main" noChangeAspect="1"/>
+            </wp:cNvGraphicFramePr>
+            <a:graphic xmlns:a="http://schemas.openxmlformats.org/drawingml/2006/main">
+              <a:graphicData uri="http://schemas.openxmlformats.org/drawingml/2006/picture">
+                <pic:pic xmlns:pic="http://schemas.openxmlformats.org/drawingml/2006/picture">
+                  <pic:nvPicPr>
+                    <pic:cNvPr id="0" name="Picture 3"/>
+                    <pic:cNvPicPr>
+                      <a:picLocks noChangeAspect="1" noChangeArrowheads="1"/>
+                    </pic:cNvPicPr>
+                  </pic:nvPicPr>
+                  <pic:blipFill>
+                    <a:blip r:embed="rId6" cstate="print">
+                      <a:extLst>
+                        <a:ext uri="{28A0092B-C50C-407E-A947-70E740481C1C}">
+                          <a14:useLocalDpi xmlns:a14="http://schemas.microsoft.com/office/drawing/2010/main" val="0"/>
+                        </a:ext>
+                      </a:extLst>
+                    </a:blip>
+                    <a:srcRect/>
+                    <a:stretch>
+                      <a:fillRect/>
+                    </a:stretch>
+                  </pic:blipFill>
+                  <pic:spPr bwMode="auto">
+                    <a:xfrm>
+                      <a:off x="0" y="0"/>
+                      <a:ext cx="4419474" cy="2439164"/>
+                    </a:xfrm>
+                    <a:prstGeom prst="rect">
+                      <a:avLst/>
+                    </a:prstGeom>
+                    <a:noFill/>
+                  </pic:spPr>
+                </pic:pic>
+              </a:graphicData>
+            </a:graphic>
+          </wp:inline>
+        </w:drawing>
+      </w:r>
+    </w:p>
     <w:p/>
     <w:p>
       <w:r>
-        <w:t>MODELO REGRESIÓN MÚLTIPLE PARA LA CONDICIÓN DE ATENDER ROSTROS</w:t>
+        <w:lastRenderedPageBreak/>
+        <w:t>CONDICIÓN</w:t>
       </w:r>
     </w:p>
     <w:p>
       <w:r>
+        <w:rPr>
+          <w:noProof/>
+        </w:rPr>
         <w:drawing>
-          <wp:inline distT="0" distB="0" distL="0" distR="0" wp14:anchorId="2771EC5D" wp14:editId="1D88A7D7">
+          <wp:inline distT="0" distB="0" distL="0" distR="0" wp14:anchorId="3401F2F8" wp14:editId="4DF20B04">
+            <wp:extent cx="4431893" cy="2446020"/>
+            <wp:effectExtent l="0" t="0" r="6985" b="0"/>
+            <wp:docPr id="1916970589" name="Imagen 5"/>
+            <wp:cNvGraphicFramePr>
+              <a:graphicFrameLocks xmlns:a="http://schemas.openxmlformats.org/drawingml/2006/main" noChangeAspect="1"/>
+            </wp:cNvGraphicFramePr>
+            <a:graphic xmlns:a="http://schemas.openxmlformats.org/drawingml/2006/main">
+              <a:graphicData uri="http://schemas.openxmlformats.org/drawingml/2006/picture">
+                <pic:pic xmlns:pic="http://schemas.openxmlformats.org/drawingml/2006/picture">
+                  <pic:nvPicPr>
+                    <pic:cNvPr id="0" name="Picture 4"/>
+                    <pic:cNvPicPr>
+                      <a:picLocks noChangeAspect="1" noChangeArrowheads="1"/>
+                    </pic:cNvPicPr>
+                  </pic:nvPicPr>
+                  <pic:blipFill>
+                    <a:blip r:embed="rId7" cstate="print">
+                      <a:extLst>
+                        <a:ext uri="{28A0092B-C50C-407E-A947-70E740481C1C}">
+                          <a14:useLocalDpi xmlns:a14="http://schemas.microsoft.com/office/drawing/2010/main" val="0"/>
+                        </a:ext>
+                      </a:extLst>
+                    </a:blip>
+                    <a:srcRect/>
+                    <a:stretch>
+                      <a:fillRect/>
+                    </a:stretch>
+                  </pic:blipFill>
+                  <pic:spPr bwMode="auto">
+                    <a:xfrm>
+                      <a:off x="0" y="0"/>
+                      <a:ext cx="4462228" cy="2462762"/>
+                    </a:xfrm>
+                    <a:prstGeom prst="rect">
+                      <a:avLst/>
+                    </a:prstGeom>
+                    <a:noFill/>
+                  </pic:spPr>
+                </pic:pic>
+              </a:graphicData>
+            </a:graphic>
+          </wp:inline>
+        </w:drawing>
+      </w:r>
+    </w:p>
+    <w:p>
+      <w:r>
+        <w:t>CONDICIÓN X VALENCIA</w:t>
+      </w:r>
+    </w:p>
+    <w:p>
+      <w:r>
+        <w:rPr>
+          <w:noProof/>
+        </w:rPr>
+        <w:drawing>
+          <wp:inline distT="0" distB="0" distL="0" distR="0" wp14:anchorId="1DE36A81" wp14:editId="6979BFBC">
+            <wp:extent cx="4390478" cy="2423160"/>
+            <wp:effectExtent l="0" t="0" r="0" b="0"/>
+            <wp:docPr id="804291849" name="Imagen 6"/>
+            <wp:cNvGraphicFramePr>
+              <a:graphicFrameLocks xmlns:a="http://schemas.openxmlformats.org/drawingml/2006/main" noChangeAspect="1"/>
+            </wp:cNvGraphicFramePr>
+            <a:graphic xmlns:a="http://schemas.openxmlformats.org/drawingml/2006/main">
+              <a:graphicData uri="http://schemas.openxmlformats.org/drawingml/2006/picture">
+                <pic:pic xmlns:pic="http://schemas.openxmlformats.org/drawingml/2006/picture">
+                  <pic:nvPicPr>
+                    <pic:cNvPr id="0" name="Picture 5"/>
+                    <pic:cNvPicPr>
+                      <a:picLocks noChangeAspect="1" noChangeArrowheads="1"/>
+                    </pic:cNvPicPr>
+                  </pic:nvPicPr>
+                  <pic:blipFill>
+                    <a:blip r:embed="rId8">
+                      <a:extLst>
+                        <a:ext uri="{28A0092B-C50C-407E-A947-70E740481C1C}">
+                          <a14:useLocalDpi xmlns:a14="http://schemas.microsoft.com/office/drawing/2010/main" val="0"/>
+                        </a:ext>
+                      </a:extLst>
+                    </a:blip>
+                    <a:srcRect/>
+                    <a:stretch>
+                      <a:fillRect/>
+                    </a:stretch>
+                  </pic:blipFill>
+                  <pic:spPr bwMode="auto">
+                    <a:xfrm>
+                      <a:off x="0" y="0"/>
+                      <a:ext cx="4407978" cy="2432819"/>
+                    </a:xfrm>
+                    <a:prstGeom prst="rect">
+                      <a:avLst/>
+                    </a:prstGeom>
+                    <a:noFill/>
+                  </pic:spPr>
+                </pic:pic>
+              </a:graphicData>
+            </a:graphic>
+          </wp:inline>
+        </w:drawing>
+      </w:r>
+    </w:p>
+    <w:p>
+      <w:r>
+        <w:t>CONDICIÓN X DÉCADA</w:t>
+      </w:r>
+    </w:p>
+    <w:p>
+      <w:r>
+        <w:rPr>
+          <w:noProof/>
+        </w:rPr>
+        <w:drawing>
+          <wp:inline distT="0" distB="0" distL="0" distR="0" wp14:anchorId="0858866C" wp14:editId="3A66B1BE">
+            <wp:extent cx="4122420" cy="2275217"/>
+            <wp:effectExtent l="0" t="0" r="0" b="0"/>
+            <wp:docPr id="460781402" name="Imagen 7"/>
+            <wp:cNvGraphicFramePr>
+              <a:graphicFrameLocks xmlns:a="http://schemas.openxmlformats.org/drawingml/2006/main" noChangeAspect="1"/>
+            </wp:cNvGraphicFramePr>
+            <a:graphic xmlns:a="http://schemas.openxmlformats.org/drawingml/2006/main">
+              <a:graphicData uri="http://schemas.openxmlformats.org/drawingml/2006/picture">
+                <pic:pic xmlns:pic="http://schemas.openxmlformats.org/drawingml/2006/picture">
+                  <pic:nvPicPr>
+                    <pic:cNvPr id="0" name="Picture 6"/>
+                    <pic:cNvPicPr>
+                      <a:picLocks noChangeAspect="1" noChangeArrowheads="1"/>
+                    </pic:cNvPicPr>
+                  </pic:nvPicPr>
+                  <pic:blipFill>
+                    <a:blip r:embed="rId9" cstate="print">
+                      <a:extLst>
+                        <a:ext uri="{28A0092B-C50C-407E-A947-70E740481C1C}">
+                          <a14:useLocalDpi xmlns:a14="http://schemas.microsoft.com/office/drawing/2010/main" val="0"/>
+                        </a:ext>
+                      </a:extLst>
+                    </a:blip>
+                    <a:srcRect/>
+                    <a:stretch>
+                      <a:fillRect/>
+                    </a:stretch>
+                  </pic:blipFill>
+                  <pic:spPr bwMode="auto">
+                    <a:xfrm>
+                      <a:off x="0" y="0"/>
+                      <a:ext cx="4156402" cy="2293972"/>
+                    </a:xfrm>
+                    <a:prstGeom prst="rect">
+                      <a:avLst/>
+                    </a:prstGeom>
+                    <a:noFill/>
+                  </pic:spPr>
+                </pic:pic>
+              </a:graphicData>
+            </a:graphic>
+          </wp:inline>
+        </w:drawing>
+      </w:r>
+    </w:p>
+    <w:p>
+      <w:r>
+        <w:lastRenderedPageBreak/>
+        <w:t>DÉCADA X VALENCIA</w:t>
+      </w:r>
+    </w:p>
+    <w:p>
+      <w:r>
+        <w:rPr>
+          <w:noProof/>
+        </w:rPr>
+        <w:drawing>
+          <wp:inline distT="0" distB="0" distL="0" distR="0" wp14:anchorId="203373DC" wp14:editId="5803EC80">
+            <wp:extent cx="3893440" cy="2148840"/>
+            <wp:effectExtent l="0" t="0" r="0" b="3810"/>
+            <wp:docPr id="1280627507" name="Imagen 8"/>
+            <wp:cNvGraphicFramePr>
+              <a:graphicFrameLocks xmlns:a="http://schemas.openxmlformats.org/drawingml/2006/main" noChangeAspect="1"/>
+            </wp:cNvGraphicFramePr>
+            <a:graphic xmlns:a="http://schemas.openxmlformats.org/drawingml/2006/main">
+              <a:graphicData uri="http://schemas.openxmlformats.org/drawingml/2006/picture">
+                <pic:pic xmlns:pic="http://schemas.openxmlformats.org/drawingml/2006/picture">
+                  <pic:nvPicPr>
+                    <pic:cNvPr id="0" name="Picture 7"/>
+                    <pic:cNvPicPr>
+                      <a:picLocks noChangeAspect="1" noChangeArrowheads="1"/>
+                    </pic:cNvPicPr>
+                  </pic:nvPicPr>
+                  <pic:blipFill>
+                    <a:blip r:embed="rId10" cstate="print">
+                      <a:extLst>
+                        <a:ext uri="{28A0092B-C50C-407E-A947-70E740481C1C}">
+                          <a14:useLocalDpi xmlns:a14="http://schemas.microsoft.com/office/drawing/2010/main" val="0"/>
+                        </a:ext>
+                      </a:extLst>
+                    </a:blip>
+                    <a:srcRect/>
+                    <a:stretch>
+                      <a:fillRect/>
+                    </a:stretch>
+                  </pic:blipFill>
+                  <pic:spPr bwMode="auto">
+                    <a:xfrm>
+                      <a:off x="0" y="0"/>
+                      <a:ext cx="3922838" cy="2165065"/>
+                    </a:xfrm>
+                    <a:prstGeom prst="rect">
+                      <a:avLst/>
+                    </a:prstGeom>
+                    <a:noFill/>
+                  </pic:spPr>
+                </pic:pic>
+              </a:graphicData>
+            </a:graphic>
+          </wp:inline>
+        </w:drawing>
+      </w:r>
+    </w:p>
+    <w:p/>
+    <w:p/>
+    <w:p>
+      <w:r>
+        <w:t>MODELO REGRESIÓN MÚLTIPLE PARA LA CONDICIÓN DE ATENDER ROSTROS</w:t>
+      </w:r>
+    </w:p>
+    <w:p>
+      <w:r>
+        <w:rPr>
+          <w:noProof/>
+        </w:rPr>
+        <w:drawing>
+          <wp:inline distT="0" distB="0" distL="0" distR="0" wp14:anchorId="29AC890F" wp14:editId="5B12CACE">
             <wp:extent cx="5281118" cy="4206605"/>
             <wp:effectExtent l="0" t="0" r="0" b="3810"/>
             <wp:docPr id="1006983277" name="Imagen 1" descr="Texto&#10;&#10;Descripción generada automáticamente"/>
@@ -85,7 +437,7 @@
                     <pic:cNvPicPr/>
                   </pic:nvPicPr>
                   <pic:blipFill>
-                    <a:blip r:embed="rId5"/>
+                    <a:blip r:embed="rId11"/>
                     <a:stretch>
                       <a:fillRect/>
                     </a:stretch>
@@ -111,11 +463,14 @@
         <w:jc w:val="center"/>
       </w:pPr>
       <w:r>
+        <w:rPr>
+          <w:noProof/>
+        </w:rPr>
         <w:lastRenderedPageBreak/>
         <mc:AlternateContent>
           <mc:Choice Requires="wps">
             <w:drawing>
-              <wp:inline distT="0" distB="0" distL="0" distR="0">
+              <wp:inline distT="0" distB="0" distL="0" distR="0" wp14:anchorId="7AFB302D" wp14:editId="11742B68">
                 <wp:extent cx="304800" cy="304800"/>
                 <wp:effectExtent l="0" t="0" r="0" b="0"/>
                 <wp:docPr id="663025399" name="Rectángulo 3"/>
@@ -184,7 +539,7 @@
           <w:noProof/>
         </w:rPr>
         <w:drawing>
-          <wp:inline distT="0" distB="0" distL="0" distR="0" wp14:anchorId="24FA3E6C">
+          <wp:inline distT="0" distB="0" distL="0" distR="0" wp14:anchorId="30B1EE67" wp14:editId="3513B30B">
             <wp:extent cx="4718081" cy="2836333"/>
             <wp:effectExtent l="0" t="0" r="6350" b="2540"/>
             <wp:docPr id="882123048" name="Imagen 2"/>
@@ -201,7 +556,7 @@
                     </pic:cNvPicPr>
                   </pic:nvPicPr>
                   <pic:blipFill>
-                    <a:blip r:embed="rId6">
+                    <a:blip r:embed="rId12">
                       <a:extLst>
                         <a:ext uri="{28A0092B-C50C-407E-A947-70E740481C1C}">
                           <a14:useLocalDpi xmlns:a14="http://schemas.microsoft.com/office/drawing/2010/main" val="0"/>
@@ -240,7 +595,7 @@
           <w:noProof/>
         </w:rPr>
         <w:drawing>
-          <wp:inline distT="0" distB="0" distL="0" distR="0" wp14:anchorId="0C7E5B82">
+          <wp:inline distT="0" distB="0" distL="0" distR="0" wp14:anchorId="4FC88DBA" wp14:editId="5BF20584">
             <wp:extent cx="4802582" cy="2887133"/>
             <wp:effectExtent l="0" t="0" r="0" b="8890"/>
             <wp:docPr id="558889368" name="Imagen 4"/>
@@ -257,7 +612,7 @@
                     </pic:cNvPicPr>
                   </pic:nvPicPr>
                   <pic:blipFill>
-                    <a:blip r:embed="rId7">
+                    <a:blip r:embed="rId13">
                       <a:extLst>
                         <a:ext uri="{28A0092B-C50C-407E-A947-70E740481C1C}">
                           <a14:useLocalDpi xmlns:a14="http://schemas.microsoft.com/office/drawing/2010/main" val="0"/>
@@ -296,19 +651,16 @@
     <w:p>
       <w:r>
         <w:lastRenderedPageBreak/>
-        <w:t xml:space="preserve">MODELO REGRESIÓN MÚLTIPLE PARA LA CONDICIÓN DE </w:t>
-      </w:r>
-      <w:r>
-        <w:t>IGNORAR</w:t>
-      </w:r>
-      <w:r>
-        <w:t xml:space="preserve"> ROSTROS</w:t>
+        <w:t>MODELO REGRESIÓN MÚLTIPLE PARA LA CONDICIÓN DE IGNORAR ROSTROS</w:t>
       </w:r>
     </w:p>
     <w:p>
       <w:r>
+        <w:rPr>
+          <w:noProof/>
+        </w:rPr>
         <w:drawing>
-          <wp:inline distT="0" distB="0" distL="0" distR="0" wp14:anchorId="4C7B7824" wp14:editId="63E3D7A7">
+          <wp:inline distT="0" distB="0" distL="0" distR="0" wp14:anchorId="6ECA76D6" wp14:editId="683DE06F">
             <wp:extent cx="5166808" cy="4313294"/>
             <wp:effectExtent l="0" t="0" r="0" b="0"/>
             <wp:docPr id="1326329563" name="Imagen 1" descr="Texto&#10;&#10;Descripción generada automáticamente"/>
@@ -323,7 +675,7 @@
                     <pic:cNvPicPr/>
                   </pic:nvPicPr>
                   <pic:blipFill>
-                    <a:blip r:embed="rId8"/>
+                    <a:blip r:embed="rId14"/>
                     <a:stretch>
                       <a:fillRect/>
                     </a:stretch>
@@ -344,13 +696,14 @@
         </w:drawing>
       </w:r>
     </w:p>
+    <w:p/>
     <w:p>
       <w:r>
         <w:rPr>
           <w:noProof/>
         </w:rPr>
         <w:drawing>
-          <wp:inline distT="0" distB="0" distL="0" distR="0" wp14:anchorId="65E82E4B">
+          <wp:inline distT="0" distB="0" distL="0" distR="0" wp14:anchorId="28D7E35C" wp14:editId="7D39FC83">
             <wp:extent cx="4929335" cy="2963333"/>
             <wp:effectExtent l="0" t="0" r="5080" b="8890"/>
             <wp:docPr id="1410774514" name="Imagen 5"/>
@@ -367,7 +720,7 @@
                     </pic:cNvPicPr>
                   </pic:nvPicPr>
                   <pic:blipFill>
-                    <a:blip r:embed="rId9">
+                    <a:blip r:embed="rId15">
                       <a:extLst>
                         <a:ext uri="{28A0092B-C50C-407E-A947-70E740481C1C}">
                           <a14:useLocalDpi xmlns:a14="http://schemas.microsoft.com/office/drawing/2010/main" val="0"/>
@@ -403,7 +756,7 @@
         </w:rPr>
         <w:lastRenderedPageBreak/>
         <w:drawing>
-          <wp:inline distT="0" distB="0" distL="0" distR="0" wp14:anchorId="5CA0E90D">
+          <wp:inline distT="0" distB="0" distL="0" distR="0" wp14:anchorId="3499215B" wp14:editId="71A16BF5">
             <wp:extent cx="5196928" cy="3124200"/>
             <wp:effectExtent l="0" t="0" r="3810" b="0"/>
             <wp:docPr id="1627239663" name="Imagen 7"/>
@@ -420,7 +773,7 @@
                     </pic:cNvPicPr>
                   </pic:nvPicPr>
                   <pic:blipFill>
-                    <a:blip r:embed="rId10">
+                    <a:blip r:embed="rId16">
                       <a:extLst>
                         <a:ext uri="{28A0092B-C50C-407E-A947-70E740481C1C}">
                           <a14:useLocalDpi xmlns:a14="http://schemas.microsoft.com/office/drawing/2010/main" val="0"/>
@@ -449,6 +802,817 @@
         </w:drawing>
       </w:r>
     </w:p>
+    <w:p/>
+    <w:p/>
+    <w:p>
+      <w:r>
+        <w:t>ANÁLISIS DE CORRELACIÓN ÍNDICES ATENCIONALES CON EI NUEVO</w:t>
+      </w:r>
+    </w:p>
+    <w:tbl>
+      <w:tblPr>
+        <w:tblW w:w="6201" w:type="dxa"/>
+        <w:tblCellMar>
+          <w:left w:w="70" w:type="dxa"/>
+          <w:right w:w="70" w:type="dxa"/>
+        </w:tblCellMar>
+        <w:tblLook w:val="04A0" w:firstRow="1" w:lastRow="0" w:firstColumn="1" w:lastColumn="0" w:noHBand="0" w:noVBand="1"/>
+      </w:tblPr>
+      <w:tblGrid>
+        <w:gridCol w:w="1351"/>
+        <w:gridCol w:w="1331"/>
+        <w:gridCol w:w="1149"/>
+        <w:gridCol w:w="1331"/>
+        <w:gridCol w:w="1149"/>
+      </w:tblGrid>
+      <w:tr>
+        <w:trPr>
+          <w:trHeight w:val="288"/>
+        </w:trPr>
+        <w:tc>
+          <w:tcPr>
+            <w:tcW w:w="1241" w:type="dxa"/>
+            <w:tcBorders>
+              <w:top w:val="single" w:sz="4" w:space="0" w:color="auto"/>
+              <w:left w:val="single" w:sz="4" w:space="0" w:color="auto"/>
+              <w:bottom w:val="single" w:sz="4" w:space="0" w:color="auto"/>
+              <w:right w:val="single" w:sz="4" w:space="0" w:color="auto"/>
+            </w:tcBorders>
+            <w:shd w:val="clear" w:color="auto" w:fill="auto"/>
+            <w:noWrap/>
+            <w:vAlign w:val="center"/>
+            <w:hideMark/>
+          </w:tcPr>
+          <w:p>
+            <w:pPr>
+              <w:spacing w:after="0" w:line="240" w:lineRule="auto"/>
+              <w:jc w:val="center"/>
+              <w:rPr>
+                <w:rFonts w:ascii="Calibri" w:eastAsia="Times New Roman" w:hAnsi="Calibri" w:cs="Calibri"/>
+                <w:color w:val="000000"/>
+                <w:kern w:val="0"/>
+                <w:lang w:eastAsia="es-MX"/>
+                <w14:ligatures w14:val="none"/>
+              </w:rPr>
+            </w:pPr>
+            <w:r>
+              <w:rPr>
+                <w:rFonts w:ascii="Calibri" w:eastAsia="Times New Roman" w:hAnsi="Calibri" w:cs="Calibri"/>
+                <w:color w:val="000000"/>
+                <w:kern w:val="0"/>
+                <w:lang w:eastAsia="es-MX"/>
+                <w14:ligatures w14:val="none"/>
+              </w:rPr>
+              <w:t> </w:t>
+            </w:r>
+          </w:p>
+        </w:tc>
+        <w:tc>
+          <w:tcPr>
+            <w:tcW w:w="4960" w:type="dxa"/>
+            <w:gridSpan w:val="4"/>
+            <w:tcBorders>
+              <w:top w:val="single" w:sz="4" w:space="0" w:color="auto"/>
+              <w:left w:val="nil"/>
+              <w:bottom w:val="single" w:sz="4" w:space="0" w:color="auto"/>
+              <w:right w:val="single" w:sz="4" w:space="0" w:color="000000"/>
+            </w:tcBorders>
+            <w:shd w:val="clear" w:color="auto" w:fill="auto"/>
+            <w:noWrap/>
+            <w:vAlign w:val="center"/>
+            <w:hideMark/>
+          </w:tcPr>
+          <w:p>
+            <w:pPr>
+              <w:spacing w:after="0" w:line="240" w:lineRule="auto"/>
+              <w:jc w:val="center"/>
+              <w:rPr>
+                <w:rFonts w:ascii="Calibri" w:eastAsia="Times New Roman" w:hAnsi="Calibri" w:cs="Calibri"/>
+                <w:color w:val="000000"/>
+                <w:kern w:val="0"/>
+                <w:lang w:eastAsia="es-MX"/>
+                <w14:ligatures w14:val="none"/>
+              </w:rPr>
+            </w:pPr>
+            <w:r>
+              <w:rPr>
+                <w:rFonts w:ascii="Calibri" w:eastAsia="Times New Roman" w:hAnsi="Calibri" w:cs="Calibri"/>
+                <w:color w:val="000000"/>
+                <w:kern w:val="0"/>
+                <w:lang w:eastAsia="es-MX"/>
+                <w14:ligatures w14:val="none"/>
+              </w:rPr>
+              <w:t>EI NUEVO CON D PRIMA</w:t>
+            </w:r>
+          </w:p>
+        </w:tc>
+      </w:tr>
+      <w:tr>
+        <w:trPr>
+          <w:trHeight w:val="288"/>
+        </w:trPr>
+        <w:tc>
+          <w:tcPr>
+            <w:tcW w:w="1241" w:type="dxa"/>
+            <w:tcBorders>
+              <w:top w:val="nil"/>
+              <w:left w:val="single" w:sz="4" w:space="0" w:color="auto"/>
+              <w:bottom w:val="single" w:sz="4" w:space="0" w:color="auto"/>
+              <w:right w:val="single" w:sz="4" w:space="0" w:color="auto"/>
+            </w:tcBorders>
+            <w:shd w:val="clear" w:color="auto" w:fill="auto"/>
+            <w:noWrap/>
+            <w:vAlign w:val="center"/>
+            <w:hideMark/>
+          </w:tcPr>
+          <w:p>
+            <w:pPr>
+              <w:spacing w:after="0" w:line="240" w:lineRule="auto"/>
+              <w:jc w:val="center"/>
+              <w:rPr>
+                <w:rFonts w:ascii="Calibri" w:eastAsia="Times New Roman" w:hAnsi="Calibri" w:cs="Calibri"/>
+                <w:color w:val="000000"/>
+                <w:kern w:val="0"/>
+                <w:lang w:eastAsia="es-MX"/>
+                <w14:ligatures w14:val="none"/>
+              </w:rPr>
+            </w:pPr>
+            <w:r>
+              <w:rPr>
+                <w:rFonts w:ascii="Calibri" w:eastAsia="Times New Roman" w:hAnsi="Calibri" w:cs="Calibri"/>
+                <w:color w:val="000000"/>
+                <w:kern w:val="0"/>
+                <w:lang w:eastAsia="es-MX"/>
+                <w14:ligatures w14:val="none"/>
+              </w:rPr>
+              <w:t> </w:t>
+            </w:r>
+          </w:p>
+        </w:tc>
+        <w:tc>
+          <w:tcPr>
+            <w:tcW w:w="2480" w:type="dxa"/>
+            <w:gridSpan w:val="2"/>
+            <w:tcBorders>
+              <w:top w:val="single" w:sz="4" w:space="0" w:color="auto"/>
+              <w:left w:val="nil"/>
+              <w:bottom w:val="single" w:sz="4" w:space="0" w:color="auto"/>
+              <w:right w:val="single" w:sz="4" w:space="0" w:color="000000"/>
+            </w:tcBorders>
+            <w:shd w:val="clear" w:color="auto" w:fill="auto"/>
+            <w:noWrap/>
+            <w:vAlign w:val="center"/>
+            <w:hideMark/>
+          </w:tcPr>
+          <w:p>
+            <w:pPr>
+              <w:spacing w:after="0" w:line="240" w:lineRule="auto"/>
+              <w:jc w:val="center"/>
+              <w:rPr>
+                <w:rFonts w:ascii="Calibri" w:eastAsia="Times New Roman" w:hAnsi="Calibri" w:cs="Calibri"/>
+                <w:color w:val="000000"/>
+                <w:kern w:val="0"/>
+                <w:lang w:eastAsia="es-MX"/>
+                <w14:ligatures w14:val="none"/>
+              </w:rPr>
+            </w:pPr>
+            <w:r>
+              <w:rPr>
+                <w:rFonts w:ascii="Calibri" w:eastAsia="Times New Roman" w:hAnsi="Calibri" w:cs="Calibri"/>
+                <w:color w:val="000000"/>
+                <w:kern w:val="0"/>
+                <w:lang w:eastAsia="es-MX"/>
+                <w14:ligatures w14:val="none"/>
+              </w:rPr>
+              <w:t>Ignorar rostros</w:t>
+            </w:r>
+          </w:p>
+        </w:tc>
+        <w:tc>
+          <w:tcPr>
+            <w:tcW w:w="2480" w:type="dxa"/>
+            <w:gridSpan w:val="2"/>
+            <w:tcBorders>
+              <w:top w:val="single" w:sz="4" w:space="0" w:color="auto"/>
+              <w:left w:val="nil"/>
+              <w:bottom w:val="single" w:sz="4" w:space="0" w:color="auto"/>
+              <w:right w:val="single" w:sz="4" w:space="0" w:color="000000"/>
+            </w:tcBorders>
+            <w:shd w:val="clear" w:color="auto" w:fill="auto"/>
+            <w:noWrap/>
+            <w:vAlign w:val="center"/>
+            <w:hideMark/>
+          </w:tcPr>
+          <w:p>
+            <w:pPr>
+              <w:spacing w:after="0" w:line="240" w:lineRule="auto"/>
+              <w:jc w:val="center"/>
+              <w:rPr>
+                <w:rFonts w:ascii="Calibri" w:eastAsia="Times New Roman" w:hAnsi="Calibri" w:cs="Calibri"/>
+                <w:color w:val="000000"/>
+                <w:kern w:val="0"/>
+                <w:lang w:eastAsia="es-MX"/>
+                <w14:ligatures w14:val="none"/>
+              </w:rPr>
+            </w:pPr>
+            <w:r>
+              <w:rPr>
+                <w:rFonts w:ascii="Calibri" w:eastAsia="Times New Roman" w:hAnsi="Calibri" w:cs="Calibri"/>
+                <w:color w:val="000000"/>
+                <w:kern w:val="0"/>
+                <w:lang w:eastAsia="es-MX"/>
+                <w14:ligatures w14:val="none"/>
+              </w:rPr>
+              <w:t>Atender rostros</w:t>
+            </w:r>
+          </w:p>
+        </w:tc>
+      </w:tr>
+      <w:tr>
+        <w:trPr>
+          <w:trHeight w:val="288"/>
+        </w:trPr>
+        <w:tc>
+          <w:tcPr>
+            <w:tcW w:w="1241" w:type="dxa"/>
+            <w:tcBorders>
+              <w:top w:val="nil"/>
+              <w:left w:val="single" w:sz="4" w:space="0" w:color="auto"/>
+              <w:bottom w:val="single" w:sz="4" w:space="0" w:color="auto"/>
+              <w:right w:val="single" w:sz="4" w:space="0" w:color="auto"/>
+            </w:tcBorders>
+            <w:shd w:val="clear" w:color="auto" w:fill="auto"/>
+            <w:noWrap/>
+            <w:vAlign w:val="center"/>
+            <w:hideMark/>
+          </w:tcPr>
+          <w:p>
+            <w:pPr>
+              <w:spacing w:after="0" w:line="240" w:lineRule="auto"/>
+              <w:jc w:val="center"/>
+              <w:rPr>
+                <w:rFonts w:ascii="Calibri" w:eastAsia="Times New Roman" w:hAnsi="Calibri" w:cs="Calibri"/>
+                <w:color w:val="000000"/>
+                <w:kern w:val="0"/>
+                <w:lang w:eastAsia="es-MX"/>
+                <w14:ligatures w14:val="none"/>
+              </w:rPr>
+            </w:pPr>
+            <w:r>
+              <w:rPr>
+                <w:rFonts w:ascii="Calibri" w:eastAsia="Times New Roman" w:hAnsi="Calibri" w:cs="Calibri"/>
+                <w:color w:val="000000"/>
+                <w:kern w:val="0"/>
+                <w:lang w:eastAsia="es-MX"/>
+                <w14:ligatures w14:val="none"/>
+              </w:rPr>
+              <w:t> </w:t>
+            </w:r>
+          </w:p>
+        </w:tc>
+        <w:tc>
+          <w:tcPr>
+            <w:tcW w:w="1331" w:type="dxa"/>
+            <w:tcBorders>
+              <w:top w:val="nil"/>
+              <w:left w:val="nil"/>
+              <w:bottom w:val="single" w:sz="4" w:space="0" w:color="auto"/>
+              <w:right w:val="single" w:sz="4" w:space="0" w:color="auto"/>
+            </w:tcBorders>
+            <w:shd w:val="clear" w:color="auto" w:fill="auto"/>
+            <w:noWrap/>
+            <w:vAlign w:val="center"/>
+            <w:hideMark/>
+          </w:tcPr>
+          <w:p>
+            <w:pPr>
+              <w:spacing w:after="0" w:line="240" w:lineRule="auto"/>
+              <w:jc w:val="center"/>
+              <w:rPr>
+                <w:rFonts w:ascii="Calibri" w:eastAsia="Times New Roman" w:hAnsi="Calibri" w:cs="Calibri"/>
+                <w:color w:val="000000"/>
+                <w:kern w:val="0"/>
+                <w:lang w:eastAsia="es-MX"/>
+                <w14:ligatures w14:val="none"/>
+              </w:rPr>
+            </w:pPr>
+            <w:r>
+              <w:rPr>
+                <w:rFonts w:ascii="Calibri" w:eastAsia="Times New Roman" w:hAnsi="Calibri" w:cs="Calibri"/>
+                <w:color w:val="000000"/>
+                <w:kern w:val="0"/>
+                <w:lang w:eastAsia="es-MX"/>
+                <w14:ligatures w14:val="none"/>
+              </w:rPr>
+              <w:t>rho</w:t>
+            </w:r>
+          </w:p>
+        </w:tc>
+        <w:tc>
+          <w:tcPr>
+            <w:tcW w:w="1149" w:type="dxa"/>
+            <w:tcBorders>
+              <w:top w:val="nil"/>
+              <w:left w:val="nil"/>
+              <w:bottom w:val="single" w:sz="4" w:space="0" w:color="auto"/>
+              <w:right w:val="single" w:sz="4" w:space="0" w:color="auto"/>
+            </w:tcBorders>
+            <w:shd w:val="clear" w:color="auto" w:fill="auto"/>
+            <w:noWrap/>
+            <w:vAlign w:val="center"/>
+            <w:hideMark/>
+          </w:tcPr>
+          <w:p>
+            <w:pPr>
+              <w:spacing w:after="0" w:line="240" w:lineRule="auto"/>
+              <w:jc w:val="center"/>
+              <w:rPr>
+                <w:rFonts w:ascii="Calibri" w:eastAsia="Times New Roman" w:hAnsi="Calibri" w:cs="Calibri"/>
+                <w:color w:val="000000"/>
+                <w:kern w:val="0"/>
+                <w:lang w:eastAsia="es-MX"/>
+                <w14:ligatures w14:val="none"/>
+              </w:rPr>
+            </w:pPr>
+            <w:r>
+              <w:rPr>
+                <w:rFonts w:ascii="Calibri" w:eastAsia="Times New Roman" w:hAnsi="Calibri" w:cs="Calibri"/>
+                <w:color w:val="000000"/>
+                <w:kern w:val="0"/>
+                <w:lang w:eastAsia="es-MX"/>
+                <w14:ligatures w14:val="none"/>
+              </w:rPr>
+              <w:t>p</w:t>
+            </w:r>
+          </w:p>
+        </w:tc>
+        <w:tc>
+          <w:tcPr>
+            <w:tcW w:w="1331" w:type="dxa"/>
+            <w:tcBorders>
+              <w:top w:val="nil"/>
+              <w:left w:val="nil"/>
+              <w:bottom w:val="single" w:sz="4" w:space="0" w:color="auto"/>
+              <w:right w:val="single" w:sz="4" w:space="0" w:color="auto"/>
+            </w:tcBorders>
+            <w:shd w:val="clear" w:color="auto" w:fill="auto"/>
+            <w:noWrap/>
+            <w:vAlign w:val="center"/>
+            <w:hideMark/>
+          </w:tcPr>
+          <w:p>
+            <w:pPr>
+              <w:spacing w:after="0" w:line="240" w:lineRule="auto"/>
+              <w:jc w:val="center"/>
+              <w:rPr>
+                <w:rFonts w:ascii="Calibri" w:eastAsia="Times New Roman" w:hAnsi="Calibri" w:cs="Calibri"/>
+                <w:color w:val="000000"/>
+                <w:kern w:val="0"/>
+                <w:lang w:eastAsia="es-MX"/>
+                <w14:ligatures w14:val="none"/>
+              </w:rPr>
+            </w:pPr>
+            <w:r>
+              <w:rPr>
+                <w:rFonts w:ascii="Calibri" w:eastAsia="Times New Roman" w:hAnsi="Calibri" w:cs="Calibri"/>
+                <w:color w:val="000000"/>
+                <w:kern w:val="0"/>
+                <w:lang w:eastAsia="es-MX"/>
+                <w14:ligatures w14:val="none"/>
+              </w:rPr>
+              <w:t>rho</w:t>
+            </w:r>
+          </w:p>
+        </w:tc>
+        <w:tc>
+          <w:tcPr>
+            <w:tcW w:w="1149" w:type="dxa"/>
+            <w:tcBorders>
+              <w:top w:val="nil"/>
+              <w:left w:val="nil"/>
+              <w:bottom w:val="single" w:sz="4" w:space="0" w:color="auto"/>
+              <w:right w:val="single" w:sz="4" w:space="0" w:color="auto"/>
+            </w:tcBorders>
+            <w:shd w:val="clear" w:color="auto" w:fill="auto"/>
+            <w:noWrap/>
+            <w:vAlign w:val="center"/>
+            <w:hideMark/>
+          </w:tcPr>
+          <w:p>
+            <w:pPr>
+              <w:spacing w:after="0" w:line="240" w:lineRule="auto"/>
+              <w:jc w:val="center"/>
+              <w:rPr>
+                <w:rFonts w:ascii="Calibri" w:eastAsia="Times New Roman" w:hAnsi="Calibri" w:cs="Calibri"/>
+                <w:color w:val="000000"/>
+                <w:kern w:val="0"/>
+                <w:lang w:eastAsia="es-MX"/>
+                <w14:ligatures w14:val="none"/>
+              </w:rPr>
+            </w:pPr>
+            <w:r>
+              <w:rPr>
+                <w:rFonts w:ascii="Calibri" w:eastAsia="Times New Roman" w:hAnsi="Calibri" w:cs="Calibri"/>
+                <w:color w:val="000000"/>
+                <w:kern w:val="0"/>
+                <w:lang w:eastAsia="es-MX"/>
+                <w14:ligatures w14:val="none"/>
+              </w:rPr>
+              <w:t>p</w:t>
+            </w:r>
+          </w:p>
+        </w:tc>
+      </w:tr>
+      <w:tr>
+        <w:trPr>
+          <w:trHeight w:val="288"/>
+        </w:trPr>
+        <w:tc>
+          <w:tcPr>
+            <w:tcW w:w="1241" w:type="dxa"/>
+            <w:tcBorders>
+              <w:top w:val="nil"/>
+              <w:left w:val="single" w:sz="4" w:space="0" w:color="auto"/>
+              <w:bottom w:val="single" w:sz="4" w:space="0" w:color="auto"/>
+              <w:right w:val="single" w:sz="4" w:space="0" w:color="auto"/>
+            </w:tcBorders>
+            <w:shd w:val="clear" w:color="auto" w:fill="auto"/>
+            <w:noWrap/>
+            <w:vAlign w:val="center"/>
+            <w:hideMark/>
+          </w:tcPr>
+          <w:p>
+            <w:pPr>
+              <w:spacing w:after="0" w:line="240" w:lineRule="auto"/>
+              <w:rPr>
+                <w:rFonts w:ascii="Calibri" w:eastAsia="Times New Roman" w:hAnsi="Calibri" w:cs="Calibri"/>
+                <w:color w:val="000000"/>
+                <w:kern w:val="0"/>
+                <w:lang w:eastAsia="es-MX"/>
+                <w14:ligatures w14:val="none"/>
+              </w:rPr>
+            </w:pPr>
+            <w:r>
+              <w:rPr>
+                <w:rFonts w:ascii="Calibri" w:eastAsia="Times New Roman" w:hAnsi="Calibri" w:cs="Calibri"/>
+                <w:color w:val="000000"/>
+                <w:kern w:val="0"/>
+                <w:lang w:eastAsia="es-MX"/>
+                <w14:ligatures w14:val="none"/>
+              </w:rPr>
+              <w:t xml:space="preserve">Amplificación </w:t>
+            </w:r>
+          </w:p>
+        </w:tc>
+        <w:tc>
+          <w:tcPr>
+            <w:tcW w:w="1331" w:type="dxa"/>
+            <w:tcBorders>
+              <w:top w:val="nil"/>
+              <w:left w:val="nil"/>
+              <w:bottom w:val="single" w:sz="4" w:space="0" w:color="auto"/>
+              <w:right w:val="single" w:sz="4" w:space="0" w:color="auto"/>
+            </w:tcBorders>
+            <w:shd w:val="clear" w:color="auto" w:fill="auto"/>
+            <w:noWrap/>
+            <w:vAlign w:val="bottom"/>
+            <w:hideMark/>
+          </w:tcPr>
+          <w:p>
+            <w:pPr>
+              <w:spacing w:after="0" w:line="240" w:lineRule="auto"/>
+              <w:jc w:val="right"/>
+              <w:rPr>
+                <w:rFonts w:ascii="Calibri" w:eastAsia="Times New Roman" w:hAnsi="Calibri" w:cs="Calibri"/>
+                <w:color w:val="000000"/>
+                <w:kern w:val="0"/>
+                <w:lang w:eastAsia="es-MX"/>
+                <w14:ligatures w14:val="none"/>
+              </w:rPr>
+            </w:pPr>
+            <w:r>
+              <w:rPr>
+                <w:rFonts w:ascii="Calibri" w:eastAsia="Times New Roman" w:hAnsi="Calibri" w:cs="Calibri"/>
+                <w:color w:val="000000"/>
+                <w:kern w:val="0"/>
+                <w:lang w:eastAsia="es-MX"/>
+                <w14:ligatures w14:val="none"/>
+              </w:rPr>
+              <w:t>-0.11</w:t>
+            </w:r>
+          </w:p>
+        </w:tc>
+        <w:tc>
+          <w:tcPr>
+            <w:tcW w:w="1149" w:type="dxa"/>
+            <w:tcBorders>
+              <w:top w:val="nil"/>
+              <w:left w:val="nil"/>
+              <w:bottom w:val="single" w:sz="4" w:space="0" w:color="auto"/>
+              <w:right w:val="single" w:sz="4" w:space="0" w:color="auto"/>
+            </w:tcBorders>
+            <w:shd w:val="clear" w:color="auto" w:fill="auto"/>
+            <w:noWrap/>
+            <w:vAlign w:val="bottom"/>
+            <w:hideMark/>
+          </w:tcPr>
+          <w:p>
+            <w:pPr>
+              <w:spacing w:after="0" w:line="240" w:lineRule="auto"/>
+              <w:jc w:val="right"/>
+              <w:rPr>
+                <w:rFonts w:ascii="Calibri" w:eastAsia="Times New Roman" w:hAnsi="Calibri" w:cs="Calibri"/>
+                <w:color w:val="000000"/>
+                <w:kern w:val="0"/>
+                <w:lang w:eastAsia="es-MX"/>
+                <w14:ligatures w14:val="none"/>
+              </w:rPr>
+            </w:pPr>
+            <w:r>
+              <w:rPr>
+                <w:rFonts w:ascii="Calibri" w:eastAsia="Times New Roman" w:hAnsi="Calibri" w:cs="Calibri"/>
+                <w:color w:val="000000"/>
+                <w:kern w:val="0"/>
+                <w:lang w:eastAsia="es-MX"/>
+                <w14:ligatures w14:val="none"/>
+              </w:rPr>
+              <w:t>0.11</w:t>
+            </w:r>
+          </w:p>
+        </w:tc>
+        <w:tc>
+          <w:tcPr>
+            <w:tcW w:w="1331" w:type="dxa"/>
+            <w:tcBorders>
+              <w:top w:val="nil"/>
+              <w:left w:val="nil"/>
+              <w:bottom w:val="single" w:sz="4" w:space="0" w:color="auto"/>
+              <w:right w:val="single" w:sz="4" w:space="0" w:color="auto"/>
+            </w:tcBorders>
+            <w:shd w:val="clear" w:color="auto" w:fill="auto"/>
+            <w:noWrap/>
+            <w:vAlign w:val="bottom"/>
+            <w:hideMark/>
+          </w:tcPr>
+          <w:p>
+            <w:pPr>
+              <w:spacing w:after="0" w:line="240" w:lineRule="auto"/>
+              <w:jc w:val="right"/>
+              <w:rPr>
+                <w:rFonts w:ascii="Calibri" w:eastAsia="Times New Roman" w:hAnsi="Calibri" w:cs="Calibri"/>
+                <w:color w:val="000000"/>
+                <w:kern w:val="0"/>
+                <w:lang w:eastAsia="es-MX"/>
+                <w14:ligatures w14:val="none"/>
+              </w:rPr>
+            </w:pPr>
+            <w:r>
+              <w:rPr>
+                <w:rFonts w:ascii="Calibri" w:eastAsia="Times New Roman" w:hAnsi="Calibri" w:cs="Calibri"/>
+                <w:color w:val="000000"/>
+                <w:kern w:val="0"/>
+                <w:lang w:eastAsia="es-MX"/>
+                <w14:ligatures w14:val="none"/>
+              </w:rPr>
+              <w:t>-0.01</w:t>
+            </w:r>
+          </w:p>
+        </w:tc>
+        <w:tc>
+          <w:tcPr>
+            <w:tcW w:w="1149" w:type="dxa"/>
+            <w:tcBorders>
+              <w:top w:val="nil"/>
+              <w:left w:val="nil"/>
+              <w:bottom w:val="single" w:sz="4" w:space="0" w:color="auto"/>
+              <w:right w:val="single" w:sz="4" w:space="0" w:color="auto"/>
+            </w:tcBorders>
+            <w:shd w:val="clear" w:color="auto" w:fill="auto"/>
+            <w:noWrap/>
+            <w:vAlign w:val="bottom"/>
+            <w:hideMark/>
+          </w:tcPr>
+          <w:p>
+            <w:pPr>
+              <w:spacing w:after="0" w:line="240" w:lineRule="auto"/>
+              <w:jc w:val="right"/>
+              <w:rPr>
+                <w:rFonts w:ascii="Calibri" w:eastAsia="Times New Roman" w:hAnsi="Calibri" w:cs="Calibri"/>
+                <w:color w:val="000000"/>
+                <w:kern w:val="0"/>
+                <w:lang w:eastAsia="es-MX"/>
+                <w14:ligatures w14:val="none"/>
+              </w:rPr>
+            </w:pPr>
+            <w:r>
+              <w:rPr>
+                <w:rFonts w:ascii="Calibri" w:eastAsia="Times New Roman" w:hAnsi="Calibri" w:cs="Calibri"/>
+                <w:color w:val="000000"/>
+                <w:kern w:val="0"/>
+                <w:lang w:eastAsia="es-MX"/>
+                <w14:ligatures w14:val="none"/>
+              </w:rPr>
+              <w:t>0.82</w:t>
+            </w:r>
+          </w:p>
+        </w:tc>
+      </w:tr>
+      <w:tr>
+        <w:trPr>
+          <w:trHeight w:val="288"/>
+        </w:trPr>
+        <w:tc>
+          <w:tcPr>
+            <w:tcW w:w="1241" w:type="dxa"/>
+            <w:tcBorders>
+              <w:top w:val="nil"/>
+              <w:left w:val="single" w:sz="4" w:space="0" w:color="auto"/>
+              <w:bottom w:val="single" w:sz="4" w:space="0" w:color="auto"/>
+              <w:right w:val="single" w:sz="4" w:space="0" w:color="auto"/>
+            </w:tcBorders>
+            <w:shd w:val="clear" w:color="auto" w:fill="auto"/>
+            <w:noWrap/>
+            <w:vAlign w:val="center"/>
+            <w:hideMark/>
+          </w:tcPr>
+          <w:p>
+            <w:pPr>
+              <w:spacing w:after="0" w:line="240" w:lineRule="auto"/>
+              <w:rPr>
+                <w:rFonts w:ascii="Calibri" w:eastAsia="Times New Roman" w:hAnsi="Calibri" w:cs="Calibri"/>
+                <w:color w:val="000000"/>
+                <w:kern w:val="0"/>
+                <w:lang w:eastAsia="es-MX"/>
+                <w14:ligatures w14:val="none"/>
+              </w:rPr>
+            </w:pPr>
+            <w:r>
+              <w:rPr>
+                <w:rFonts w:ascii="Calibri" w:eastAsia="Times New Roman" w:hAnsi="Calibri" w:cs="Calibri"/>
+                <w:color w:val="000000"/>
+                <w:kern w:val="0"/>
+                <w:lang w:eastAsia="es-MX"/>
+                <w14:ligatures w14:val="none"/>
+              </w:rPr>
+              <w:t>Supresión</w:t>
+            </w:r>
+          </w:p>
+        </w:tc>
+        <w:tc>
+          <w:tcPr>
+            <w:tcW w:w="1331" w:type="dxa"/>
+            <w:tcBorders>
+              <w:top w:val="nil"/>
+              <w:left w:val="nil"/>
+              <w:bottom w:val="single" w:sz="4" w:space="0" w:color="auto"/>
+              <w:right w:val="single" w:sz="4" w:space="0" w:color="auto"/>
+            </w:tcBorders>
+            <w:shd w:val="clear" w:color="auto" w:fill="auto"/>
+            <w:noWrap/>
+            <w:vAlign w:val="bottom"/>
+            <w:hideMark/>
+          </w:tcPr>
+          <w:p>
+            <w:pPr>
+              <w:spacing w:after="0" w:line="240" w:lineRule="auto"/>
+              <w:jc w:val="right"/>
+              <w:rPr>
+                <w:rFonts w:ascii="Calibri" w:eastAsia="Times New Roman" w:hAnsi="Calibri" w:cs="Calibri"/>
+                <w:color w:val="000000"/>
+                <w:kern w:val="0"/>
+                <w:lang w:eastAsia="es-MX"/>
+                <w14:ligatures w14:val="none"/>
+              </w:rPr>
+            </w:pPr>
+            <w:r>
+              <w:rPr>
+                <w:rFonts w:ascii="Calibri" w:eastAsia="Times New Roman" w:hAnsi="Calibri" w:cs="Calibri"/>
+                <w:color w:val="000000"/>
+                <w:kern w:val="0"/>
+                <w:lang w:eastAsia="es-MX"/>
+                <w14:ligatures w14:val="none"/>
+              </w:rPr>
+              <w:t>-0.05</w:t>
+            </w:r>
+          </w:p>
+        </w:tc>
+        <w:tc>
+          <w:tcPr>
+            <w:tcW w:w="1149" w:type="dxa"/>
+            <w:tcBorders>
+              <w:top w:val="nil"/>
+              <w:left w:val="nil"/>
+              <w:bottom w:val="single" w:sz="4" w:space="0" w:color="auto"/>
+              <w:right w:val="single" w:sz="4" w:space="0" w:color="auto"/>
+            </w:tcBorders>
+            <w:shd w:val="clear" w:color="auto" w:fill="auto"/>
+            <w:noWrap/>
+            <w:vAlign w:val="bottom"/>
+            <w:hideMark/>
+          </w:tcPr>
+          <w:p>
+            <w:pPr>
+              <w:spacing w:after="0" w:line="240" w:lineRule="auto"/>
+              <w:jc w:val="right"/>
+              <w:rPr>
+                <w:rFonts w:ascii="Calibri" w:eastAsia="Times New Roman" w:hAnsi="Calibri" w:cs="Calibri"/>
+                <w:color w:val="000000"/>
+                <w:kern w:val="0"/>
+                <w:lang w:eastAsia="es-MX"/>
+                <w14:ligatures w14:val="none"/>
+              </w:rPr>
+            </w:pPr>
+            <w:r>
+              <w:rPr>
+                <w:rFonts w:ascii="Calibri" w:eastAsia="Times New Roman" w:hAnsi="Calibri" w:cs="Calibri"/>
+                <w:color w:val="000000"/>
+                <w:kern w:val="0"/>
+                <w:lang w:eastAsia="es-MX"/>
+                <w14:ligatures w14:val="none"/>
+              </w:rPr>
+              <w:t>0.48</w:t>
+            </w:r>
+          </w:p>
+        </w:tc>
+        <w:tc>
+          <w:tcPr>
+            <w:tcW w:w="1331" w:type="dxa"/>
+            <w:tcBorders>
+              <w:top w:val="nil"/>
+              <w:left w:val="nil"/>
+              <w:bottom w:val="single" w:sz="4" w:space="0" w:color="auto"/>
+              <w:right w:val="single" w:sz="4" w:space="0" w:color="auto"/>
+            </w:tcBorders>
+            <w:shd w:val="clear" w:color="auto" w:fill="auto"/>
+            <w:noWrap/>
+            <w:vAlign w:val="bottom"/>
+            <w:hideMark/>
+          </w:tcPr>
+          <w:p>
+            <w:pPr>
+              <w:spacing w:after="0" w:line="240" w:lineRule="auto"/>
+              <w:jc w:val="right"/>
+              <w:rPr>
+                <w:rFonts w:ascii="Calibri" w:eastAsia="Times New Roman" w:hAnsi="Calibri" w:cs="Calibri"/>
+                <w:color w:val="000000"/>
+                <w:kern w:val="0"/>
+                <w:lang w:eastAsia="es-MX"/>
+                <w14:ligatures w14:val="none"/>
+              </w:rPr>
+            </w:pPr>
+            <w:r>
+              <w:rPr>
+                <w:rFonts w:ascii="Calibri" w:eastAsia="Times New Roman" w:hAnsi="Calibri" w:cs="Calibri"/>
+                <w:color w:val="000000"/>
+                <w:kern w:val="0"/>
+                <w:lang w:eastAsia="es-MX"/>
+                <w14:ligatures w14:val="none"/>
+              </w:rPr>
+              <w:t>0.04</w:t>
+            </w:r>
+          </w:p>
+        </w:tc>
+        <w:tc>
+          <w:tcPr>
+            <w:tcW w:w="1149" w:type="dxa"/>
+            <w:tcBorders>
+              <w:top w:val="nil"/>
+              <w:left w:val="nil"/>
+              <w:bottom w:val="single" w:sz="4" w:space="0" w:color="auto"/>
+              <w:right w:val="single" w:sz="4" w:space="0" w:color="auto"/>
+            </w:tcBorders>
+            <w:shd w:val="clear" w:color="auto" w:fill="auto"/>
+            <w:noWrap/>
+            <w:vAlign w:val="bottom"/>
+            <w:hideMark/>
+          </w:tcPr>
+          <w:p>
+            <w:pPr>
+              <w:spacing w:after="0" w:line="240" w:lineRule="auto"/>
+              <w:jc w:val="right"/>
+              <w:rPr>
+                <w:rFonts w:ascii="Calibri" w:eastAsia="Times New Roman" w:hAnsi="Calibri" w:cs="Calibri"/>
+                <w:color w:val="000000"/>
+                <w:kern w:val="0"/>
+                <w:lang w:eastAsia="es-MX"/>
+                <w14:ligatures w14:val="none"/>
+              </w:rPr>
+            </w:pPr>
+            <w:r>
+              <w:rPr>
+                <w:rFonts w:ascii="Calibri" w:eastAsia="Times New Roman" w:hAnsi="Calibri" w:cs="Calibri"/>
+                <w:color w:val="000000"/>
+                <w:kern w:val="0"/>
+                <w:lang w:eastAsia="es-MX"/>
+                <w14:ligatures w14:val="none"/>
+              </w:rPr>
+              <w:t>0.54</w:t>
+            </w:r>
+          </w:p>
+        </w:tc>
+      </w:tr>
+    </w:tbl>
+    <w:p/>
     <w:p/>
     <w:p/>
     <w:sectPr>
@@ -866,6 +2030,7 @@
   <w:style w:type="character" w:default="1" w:styleId="Fuentedeprrafopredeter">
     <w:name w:val="Default Paragraph Font"/>
     <w:uiPriority w:val="1"/>
+    <w:semiHidden/>
     <w:unhideWhenUsed/>
   </w:style>
   <w:style w:type="table" w:default="1" w:styleId="Tablanormal">

</xml_diff>